<commit_message>
images, tables, biblio, appendix
</commit_message>
<xml_diff>
--- a/LateX/draft_v2.docx
+++ b/LateX/draft_v2.docx
@@ -670,8 +670,26 @@
           <w:sz w:val="24"/>
           <w:szCs w:val="24"/>
         </w:rPr>
-        <w:t>) impacts drought events in time and space</w:t>
-      </w:r>
+        <w:t xml:space="preserve">) impacts drought events in time and </w:t>
+      </w:r>
+      <w:proofErr w:type="spellStart"/>
+      <w:r>
+        <w:rPr>
+          <w:color w:val="000000"/>
+          <w:sz w:val="24"/>
+          <w:szCs w:val="24"/>
+        </w:rPr>
+        <w:t>space</w:t>
+      </w:r>
+      <w:r>
+        <w:rPr>
+          <w:color w:val="000000"/>
+          <w:sz w:val="24"/>
+          <w:szCs w:val="24"/>
+        </w:rPr>
+        <w:t>D</w:t>
+      </w:r>
+      <w:proofErr w:type="spellEnd"/>
     </w:p>
     <w:p>
       <w:pPr>
@@ -6816,6 +6834,7 @@
           <w:right w:val="nil"/>
           <w:between w:val="nil"/>
         </w:pBdr>
+        <w:jc w:val="both"/>
         <w:rPr>
           <w:i/>
         </w:rPr>

</xml_diff>